<commit_message>
add missing work Plays
</commit_message>
<xml_diff>
--- a/kickstartanalysis.docx
+++ b/kickstartanalysis.docx
@@ -94,14 +94,7 @@
           <w:sz w:val="24"/>
           <w:szCs w:val="24"/>
         </w:rPr>
-        <w:t>Getting funded on Kickstarter requires meeting or exceeding the project's initial goal, so many organizations spend months looking through past projects in an attempt to discover some trick for finding success</w:t>
-      </w:r>
-      <w:r>
-        <w:rPr>
-          <w:sz w:val="24"/>
-          <w:szCs w:val="24"/>
-        </w:rPr>
-        <w:t>.</w:t>
+        <w:t>Getting funded on Kickstarter requires meeting or exceeding the project's initial goal, so many organizations spend months looking through past projects in an attempt to discover some trick for finding success.</w:t>
       </w:r>
     </w:p>
     <w:p>
@@ -143,14 +136,7 @@
           <w:sz w:val="24"/>
           <w:szCs w:val="24"/>
         </w:rPr>
-        <w:t>A</w:t>
-      </w:r>
-      <w:r>
-        <w:rPr>
-          <w:sz w:val="24"/>
-          <w:szCs w:val="24"/>
-        </w:rPr>
-        <w:t>nalyze a database of 4,000 past projects in order to uncover any hidden trends.</w:t>
+        <w:t>Analyze a database of 4,000 past projects in order to uncover any hidden trends.</w:t>
       </w:r>
     </w:p>
     <w:p>
@@ -275,14 +261,7 @@
           <w:sz w:val="24"/>
           <w:szCs w:val="24"/>
         </w:rPr>
-        <w:t xml:space="preserve"> rate</w:t>
-      </w:r>
-      <w:r>
-        <w:rPr>
-          <w:sz w:val="24"/>
-          <w:szCs w:val="24"/>
-        </w:rPr>
-        <w:t>.  T</w:t>
+        <w:t xml:space="preserve"> rate.  T</w:t>
       </w:r>
       <w:r>
         <w:rPr>
@@ -310,14 +289,7 @@
           <w:sz w:val="24"/>
           <w:szCs w:val="24"/>
         </w:rPr>
-        <w:t xml:space="preserve">), and </w:t>
-      </w:r>
-      <w:r>
-        <w:rPr>
-          <w:sz w:val="24"/>
-          <w:szCs w:val="24"/>
-        </w:rPr>
-        <w:t>theater (58%)</w:t>
+        <w:t>), and theater (58%)</w:t>
       </w:r>
       <w:r>
         <w:rPr>
@@ -612,7 +584,14 @@
           <w:sz w:val="24"/>
           <w:szCs w:val="24"/>
         </w:rPr>
-        <w:t>Is the most popular sub-category.</w:t>
+        <w:t>Plays i</w:t>
+      </w:r>
+      <w:r>
+        <w:rPr>
+          <w:sz w:val="24"/>
+          <w:szCs w:val="24"/>
+        </w:rPr>
+        <w:t>s the most popular sub-category.</w:t>
       </w:r>
       <w:r>
         <w:rPr>
@@ -823,7 +802,21 @@
           <w:sz w:val="24"/>
           <w:szCs w:val="24"/>
         </w:rPr>
-        <w:t xml:space="preserve"> even and decline again until the month of December when the success</w:t>
+        <w:t xml:space="preserve"> </w:t>
+      </w:r>
+      <w:r>
+        <w:rPr>
+          <w:sz w:val="24"/>
+          <w:szCs w:val="24"/>
+        </w:rPr>
+        <w:t>out</w:t>
+      </w:r>
+      <w:r>
+        <w:rPr>
+          <w:sz w:val="24"/>
+          <w:szCs w:val="24"/>
+        </w:rPr>
+        <w:t xml:space="preserve"> and decline again until the month of December when the success</w:t>
       </w:r>
       <w:r>
         <w:rPr>
@@ -858,21 +851,14 @@
           <w:sz w:val="24"/>
           <w:szCs w:val="24"/>
         </w:rPr>
-        <w:t xml:space="preserve">An interesting </w:t>
-      </w:r>
-      <w:r>
-        <w:rPr>
-          <w:sz w:val="24"/>
-          <w:szCs w:val="24"/>
-        </w:rPr>
-        <w:t>observation</w:t>
-      </w:r>
-      <w:r>
-        <w:rPr>
-          <w:sz w:val="24"/>
-          <w:szCs w:val="24"/>
-        </w:rPr>
-        <w:t xml:space="preserve">, since theater has the largest number of projects by far, if the theater category is </w:t>
+        <w:t>Since</w:t>
+      </w:r>
+      <w:r>
+        <w:rPr>
+          <w:sz w:val="24"/>
+          <w:szCs w:val="24"/>
+        </w:rPr>
+        <w:t xml:space="preserve"> theater has the largest number of projects by far, if the theater category is </w:t>
       </w:r>
       <w:r>
         <w:rPr>
@@ -887,6 +873,13 @@
           <w:szCs w:val="24"/>
         </w:rPr>
         <w:t xml:space="preserve">, February has the highest number of success.  </w:t>
+      </w:r>
+      <w:r>
+        <w:rPr>
+          <w:sz w:val="24"/>
+          <w:szCs w:val="24"/>
+        </w:rPr>
+        <w:t>The season also seem to affect success rate.</w:t>
       </w:r>
     </w:p>
     <w:p>
@@ -1133,14 +1126,7 @@
           <w:sz w:val="24"/>
           <w:szCs w:val="24"/>
         </w:rPr>
-        <w:t>only a third have made it through the funding process with a positive outcome</w:t>
-      </w:r>
-      <w:r>
-        <w:rPr>
-          <w:sz w:val="24"/>
-          <w:szCs w:val="24"/>
-        </w:rPr>
-        <w:t>’ but my result shows that</w:t>
+        <w:t>only a third have made it through the funding process with a positive outcome’ but my result shows that</w:t>
       </w:r>
       <w:r>
         <w:t xml:space="preserve"> </w:t>

</xml_diff>